<commit_message>
Small change to Enter Mood use case
Small change to Enter Mood use case
</commit_message>
<xml_diff>
--- a/Documentation/Use Cases/UseCase Enter Mood.docx
+++ b/Documentation/Use Cases/UseCase Enter Mood.docx
@@ -11,6 +11,7 @@
           <w:color w:val="0070C0"/>
         </w:rPr>
       </w:pPr>
+      <w:bookmarkStart w:id="0" w:name="_GoBack"/>
       <w:proofErr w:type="spellStart"/>
       <w:r>
         <w:rPr>
@@ -21,6 +22,7 @@
       </w:r>
       <w:proofErr w:type="spellEnd"/>
     </w:p>
+    <w:bookmarkEnd w:id="0" w:displacedByCustomXml="next"/>
     <w:sdt>
       <w:sdtPr>
         <w:rPr>
@@ -445,9 +447,6 @@
       </w:pPr>
       <w:r>
         <w:br w:type="page"/>
-      </w:r>
-      <w:r>
-        <w:lastRenderedPageBreak/>
         <w:t>Table of Contents</w:t>
       </w:r>
     </w:p>
@@ -1619,8 +1618,8 @@
         <w:fldChar w:fldCharType="end"/>
       </w:r>
     </w:p>
-    <w:bookmarkStart w:id="0" w:name="_Toc423410237" w:displacedByCustomXml="next"/>
     <w:bookmarkStart w:id="1" w:name="_Toc425054503" w:displacedByCustomXml="next"/>
+    <w:bookmarkStart w:id="2" w:name="_Toc423410237" w:displacedByCustomXml="next"/>
     <w:sdt>
       <w:sdtPr>
         <w:alias w:val="Title"/>
@@ -1652,96 +1651,96 @@
           <w:numId w:val="0"/>
         </w:numPr>
       </w:pPr>
-      <w:bookmarkStart w:id="2" w:name="_Toc423410238"/>
-      <w:bookmarkStart w:id="3" w:name="_Toc425054504"/>
+      <w:bookmarkStart w:id="3" w:name="_Toc423410238"/>
+      <w:bookmarkStart w:id="4" w:name="_Toc425054504"/>
+      <w:bookmarkEnd w:id="2"/>
       <w:bookmarkEnd w:id="1"/>
-      <w:bookmarkEnd w:id="0"/>
     </w:p>
     <w:p>
       <w:pPr>
         <w:pStyle w:val="Heading1"/>
       </w:pPr>
-      <w:bookmarkStart w:id="4" w:name="_Toc435120828"/>
-      <w:bookmarkStart w:id="5" w:name="_Toc455894744"/>
+      <w:bookmarkStart w:id="5" w:name="_Toc435120828"/>
+      <w:bookmarkStart w:id="6" w:name="_Toc455894744"/>
       <w:r>
         <w:t>Overview</w:t>
       </w:r>
+      <w:bookmarkEnd w:id="5"/>
+    </w:p>
+    <w:p>
+      <w:pPr>
+        <w:pStyle w:val="Heading2"/>
+      </w:pPr>
+      <w:bookmarkStart w:id="7" w:name="_Toc435120829"/>
+      <w:r>
+        <w:t>Brief Description</w:t>
+      </w:r>
+      <w:bookmarkEnd w:id="3"/>
       <w:bookmarkEnd w:id="4"/>
+      <w:bookmarkEnd w:id="6"/>
+      <w:bookmarkEnd w:id="7"/>
+    </w:p>
+    <w:p>
+      <w:pPr>
+        <w:ind w:left="720"/>
+      </w:pPr>
+      <w:r>
+        <w:t xml:space="preserve">This use case is for the user entering mood information into the system. This is done because </w:t>
+      </w:r>
+      <w:r>
+        <w:t>mood</w:t>
+      </w:r>
+      <w:r>
+        <w:t xml:space="preserve"> is one of the primary things that the system will track.</w:t>
+      </w:r>
+    </w:p>
+    <w:p>
+      <w:pPr>
+        <w:ind w:left="720"/>
+      </w:pPr>
     </w:p>
     <w:p>
       <w:pPr>
         <w:pStyle w:val="Heading2"/>
       </w:pPr>
-      <w:bookmarkStart w:id="6" w:name="_Toc435120829"/>
-      <w:r>
-        <w:t>Brief Description</w:t>
-      </w:r>
-      <w:bookmarkEnd w:id="2"/>
-      <w:bookmarkEnd w:id="3"/>
-      <w:bookmarkEnd w:id="5"/>
-      <w:bookmarkEnd w:id="6"/>
+      <w:bookmarkStart w:id="8" w:name="_Toc435120830"/>
+      <w:r>
+        <w:t>Requirements Trace</w:t>
+      </w:r>
+      <w:bookmarkEnd w:id="8"/>
     </w:p>
     <w:p>
       <w:pPr>
         <w:ind w:left="720"/>
       </w:pPr>
       <w:r>
-        <w:t xml:space="preserve">This use case is for the user entering mood information into the system. This is done because </w:t>
-      </w:r>
-      <w:r>
-        <w:t>mood</w:t>
-      </w:r>
-      <w:r>
-        <w:t xml:space="preserve"> is one of the primary things that the system will track.</w:t>
-      </w:r>
+        <w:t>This use case maps to the following requirements: 1.1, 1.1.1, 1.1.2, and 1.2</w:t>
+      </w:r>
+    </w:p>
+    <w:p>
+      <w:pPr>
+        <w:pStyle w:val="Heading2"/>
+      </w:pPr>
+      <w:bookmarkStart w:id="9" w:name="_Toc435120831"/>
+      <w:r>
+        <w:t>Involved Actors</w:t>
+      </w:r>
+      <w:bookmarkEnd w:id="9"/>
     </w:p>
     <w:p>
       <w:pPr>
         <w:ind w:left="720"/>
       </w:pPr>
-    </w:p>
+      <w:r>
+        <w:t>User, and System.</w:t>
+      </w:r>
+    </w:p>
+    <w:p/>
     <w:p>
       <w:pPr>
         <w:pStyle w:val="Heading2"/>
       </w:pPr>
-      <w:bookmarkStart w:id="7" w:name="_Toc435120830"/>
-      <w:r>
-        <w:t>Requirements Trace</w:t>
-      </w:r>
-      <w:bookmarkEnd w:id="7"/>
-    </w:p>
-    <w:p>
-      <w:pPr>
-        <w:ind w:left="720"/>
-      </w:pPr>
-      <w:r>
-        <w:t>This use case maps to the following requirements: 1.1, 1.1.1, 1.1.2, and 1.2</w:t>
-      </w:r>
-    </w:p>
-    <w:p>
-      <w:pPr>
-        <w:pStyle w:val="Heading2"/>
-      </w:pPr>
-      <w:bookmarkStart w:id="8" w:name="_Toc435120831"/>
-      <w:r>
-        <w:t>Involved Actors</w:t>
-      </w:r>
-      <w:bookmarkEnd w:id="8"/>
-    </w:p>
-    <w:p>
-      <w:pPr>
-        <w:ind w:left="720"/>
-      </w:pPr>
-      <w:r>
-        <w:t>User, and System.</w:t>
-      </w:r>
-    </w:p>
-    <w:p/>
-    <w:p>
-      <w:pPr>
-        <w:pStyle w:val="Heading2"/>
-      </w:pPr>
-      <w:bookmarkStart w:id="9" w:name="_Toc435120832"/>
+      <w:bookmarkStart w:id="10" w:name="_Toc435120832"/>
       <w:r>
         <w:t>Precon</w:t>
       </w:r>
@@ -1751,7 +1750,7 @@
       <w:r>
         <w:t>tions</w:t>
       </w:r>
-      <w:bookmarkEnd w:id="9"/>
+      <w:bookmarkEnd w:id="10"/>
     </w:p>
     <w:p>
       <w:pPr>
@@ -1774,7 +1773,7 @@
       <w:pPr>
         <w:pStyle w:val="Heading2"/>
       </w:pPr>
-      <w:bookmarkStart w:id="10" w:name="_Toc435120833"/>
+      <w:bookmarkStart w:id="11" w:name="_Toc435120833"/>
       <w:r>
         <w:t>Post</w:t>
       </w:r>
@@ -1784,7 +1783,7 @@
       <w:r>
         <w:t>conditions</w:t>
       </w:r>
-      <w:bookmarkEnd w:id="10"/>
+      <w:bookmarkEnd w:id="11"/>
     </w:p>
     <w:p>
       <w:pPr>
@@ -1797,8 +1796,6 @@
       <w:r>
         <w:t>The user is passed back to the main application menu when completed.</w:t>
       </w:r>
-      <w:bookmarkStart w:id="11" w:name="_GoBack"/>
-      <w:bookmarkEnd w:id="11"/>
     </w:p>
     <w:p>
       <w:pPr>
@@ -1968,7 +1965,7 @@
         </w:numPr>
       </w:pPr>
       <w:r>
-        <w:t>User chooses yes or no.</w:t>
+        <w:t>User chooses no.</w:t>
       </w:r>
     </w:p>
     <w:p>
@@ -1980,7 +1977,10 @@
         </w:numPr>
       </w:pPr>
       <w:r>
-        <w:t>The system takes the user back to the main menu of the mood module, or clears the mood input depending on choice</w:t>
+        <w:t xml:space="preserve">The system takes the user back to the main menu of the mood </w:t>
+      </w:r>
+      <w:r>
+        <w:t>module.</w:t>
       </w:r>
     </w:p>
     <w:p>
@@ -2000,10 +2000,138 @@
       <w:r>
         <w:t xml:space="preserve"> – </w:t>
       </w:r>
-      <w:r>
-        <w:t>None</w:t>
-      </w:r>
       <w:bookmarkEnd w:id="21"/>
+      <w:r>
+        <w:t>Multiple Entries</w:t>
+      </w:r>
+    </w:p>
+    <w:p>
+      <w:pPr>
+        <w:pStyle w:val="BodyText"/>
+      </w:pPr>
+      <w:r>
+        <w:t>This use case starts when the user wants to enter mood information.</w:t>
+      </w:r>
+    </w:p>
+    <w:p>
+      <w:pPr>
+        <w:pStyle w:val="BodyText"/>
+        <w:numPr>
+          <w:ilvl w:val="0"/>
+          <w:numId w:val="18"/>
+        </w:numPr>
+      </w:pPr>
+      <w:r>
+        <w:t>User enters the mood module.</w:t>
+      </w:r>
+    </w:p>
+    <w:p>
+      <w:pPr>
+        <w:pStyle w:val="BodyText"/>
+        <w:numPr>
+          <w:ilvl w:val="0"/>
+          <w:numId w:val="18"/>
+        </w:numPr>
+      </w:pPr>
+      <w:r>
+        <w:t>System brings up the mood module main menu.</w:t>
+      </w:r>
+    </w:p>
+    <w:p>
+      <w:pPr>
+        <w:pStyle w:val="BodyText"/>
+        <w:numPr>
+          <w:ilvl w:val="0"/>
+          <w:numId w:val="18"/>
+        </w:numPr>
+      </w:pPr>
+      <w:r>
+        <w:t>User chooses to add a new mood entry.</w:t>
+      </w:r>
+    </w:p>
+    <w:p>
+      <w:pPr>
+        <w:pStyle w:val="BodyText"/>
+        <w:numPr>
+          <w:ilvl w:val="0"/>
+          <w:numId w:val="18"/>
+        </w:numPr>
+      </w:pPr>
+      <w:r>
+        <w:t>System brings up options to select mood and date of the mood.</w:t>
+      </w:r>
+    </w:p>
+    <w:p>
+      <w:pPr>
+        <w:pStyle w:val="BodyText"/>
+        <w:numPr>
+          <w:ilvl w:val="0"/>
+          <w:numId w:val="18"/>
+        </w:numPr>
+      </w:pPr>
+      <w:r>
+        <w:t>User enters information and chooses to submit it.</w:t>
+      </w:r>
+    </w:p>
+    <w:p>
+      <w:pPr>
+        <w:pStyle w:val="BodyText"/>
+        <w:numPr>
+          <w:ilvl w:val="0"/>
+          <w:numId w:val="18"/>
+        </w:numPr>
+      </w:pPr>
+      <w:r>
+        <w:t>The system stores the information (see extension point).</w:t>
+      </w:r>
+    </w:p>
+    <w:p>
+      <w:pPr>
+        <w:pStyle w:val="BodyText"/>
+        <w:numPr>
+          <w:ilvl w:val="0"/>
+          <w:numId w:val="18"/>
+        </w:numPr>
+      </w:pPr>
+      <w:r>
+        <w:t>The system then asks the user if they would like to enter another mood entry.</w:t>
+      </w:r>
+    </w:p>
+    <w:p>
+      <w:pPr>
+        <w:pStyle w:val="BodyText"/>
+        <w:numPr>
+          <w:ilvl w:val="0"/>
+          <w:numId w:val="18"/>
+        </w:numPr>
+      </w:pPr>
+      <w:r>
+        <w:t>The user chooses yes.</w:t>
+      </w:r>
+    </w:p>
+    <w:p>
+      <w:pPr>
+        <w:pStyle w:val="BodyText"/>
+        <w:numPr>
+          <w:ilvl w:val="0"/>
+          <w:numId w:val="18"/>
+        </w:numPr>
+      </w:pPr>
+      <w:r>
+        <w:t>Steps 3-8 are repeated until the user chooses no.</w:t>
+      </w:r>
+    </w:p>
+    <w:p>
+      <w:pPr>
+        <w:pStyle w:val="BodyText"/>
+        <w:numPr>
+          <w:ilvl w:val="0"/>
+          <w:numId w:val="18"/>
+        </w:numPr>
+      </w:pPr>
+      <w:r>
+        <w:t>The system goes back to the mood module main menu.</w:t>
+      </w:r>
     </w:p>
     <w:p/>
     <w:p>
@@ -2481,7 +2609,6 @@
         </w:numPr>
       </w:pPr>
       <w:r>
-        <w:lastRenderedPageBreak/>
         <w:t>Andrea selects that she was happy three days ago.</w:t>
       </w:r>
     </w:p>
@@ -2590,7 +2717,13 @@
         </w:numPr>
       </w:pPr>
       <w:r>
-        <w:t>The system goes back to the application main menu.</w:t>
+        <w:t xml:space="preserve">The system goes back to the </w:t>
+      </w:r>
+      <w:r>
+        <w:t>mood module</w:t>
+      </w:r>
+      <w:r>
+        <w:t xml:space="preserve"> main menu.</w:t>
       </w:r>
     </w:p>
     <w:p>
@@ -2897,7 +3030,7 @@
               <w:rStyle w:val="PageNumber"/>
               <w:noProof/>
             </w:rPr>
-            <w:t>1</w:t>
+            <w:t>3</w:t>
           </w:r>
           <w:r>
             <w:rPr>
@@ -3050,17 +3183,30 @@
           <w:tcW w:w="6379" w:type="dxa"/>
         </w:tcPr>
         <w:p>
-          <w:fldSimple w:instr=" TITLE  &quot;Use Case: \&quot;Use Case Name\&quot;&quot;  \* MERGEFORMAT ">
-            <w:r>
-              <w:t>Use Case: "</w:t>
-            </w:r>
-            <w:r>
-              <w:t>Enter Mood</w:t>
-            </w:r>
-            <w:r>
-              <w:t>"</w:t>
-            </w:r>
-          </w:fldSimple>
+          <w:r>
+            <w:fldChar w:fldCharType="begin"/>
+          </w:r>
+          <w:r>
+            <w:instrText xml:space="preserve"> TITLE  "Use Case: </w:instrText>
+          </w:r>
+          <w:r>
+            <w:instrText xml:space="preserve">\"Use Case Name\""  \* MERGEFORMAT </w:instrText>
+          </w:r>
+          <w:r>
+            <w:fldChar w:fldCharType="separate"/>
+          </w:r>
+          <w:r>
+            <w:t>Use Case: "</w:t>
+          </w:r>
+          <w:r>
+            <w:t>Enter Mood</w:t>
+          </w:r>
+          <w:r>
+            <w:t>"</w:t>
+          </w:r>
+          <w:r>
+            <w:fldChar w:fldCharType="end"/>
+          </w:r>
         </w:p>
       </w:tc>
       <w:tc>
@@ -4049,6 +4195,119 @@
     </w:lvl>
   </w:abstractNum>
   <w:abstractNum w:abstractNumId="9" w15:restartNumberingAfterBreak="0">
+    <w:nsid w:val="318A2B41"/>
+    <w:multiLevelType w:val="hybridMultilevel"/>
+    <w:tmpl w:val="B6347C56"/>
+    <w:lvl w:ilvl="0" w:tplc="0409000F">
+      <w:start w:val="1"/>
+      <w:numFmt w:val="decimal"/>
+      <w:lvlText w:val="%1."/>
+      <w:lvlJc w:val="left"/>
+      <w:pPr>
+        <w:tabs>
+          <w:tab w:val="num" w:pos="1440"/>
+        </w:tabs>
+        <w:ind w:left="1440" w:hanging="360"/>
+      </w:pPr>
+    </w:lvl>
+    <w:lvl w:ilvl="1" w:tplc="04090019" w:tentative="1">
+      <w:start w:val="1"/>
+      <w:numFmt w:val="lowerLetter"/>
+      <w:lvlText w:val="%2."/>
+      <w:lvlJc w:val="left"/>
+      <w:pPr>
+        <w:tabs>
+          <w:tab w:val="num" w:pos="2160"/>
+        </w:tabs>
+        <w:ind w:left="2160" w:hanging="360"/>
+      </w:pPr>
+    </w:lvl>
+    <w:lvl w:ilvl="2" w:tplc="0409001B" w:tentative="1">
+      <w:start w:val="1"/>
+      <w:numFmt w:val="lowerRoman"/>
+      <w:lvlText w:val="%3."/>
+      <w:lvlJc w:val="right"/>
+      <w:pPr>
+        <w:tabs>
+          <w:tab w:val="num" w:pos="2880"/>
+        </w:tabs>
+        <w:ind w:left="2880" w:hanging="180"/>
+      </w:pPr>
+    </w:lvl>
+    <w:lvl w:ilvl="3" w:tplc="0409000F" w:tentative="1">
+      <w:start w:val="1"/>
+      <w:numFmt w:val="decimal"/>
+      <w:lvlText w:val="%4."/>
+      <w:lvlJc w:val="left"/>
+      <w:pPr>
+        <w:tabs>
+          <w:tab w:val="num" w:pos="3600"/>
+        </w:tabs>
+        <w:ind w:left="3600" w:hanging="360"/>
+      </w:pPr>
+    </w:lvl>
+    <w:lvl w:ilvl="4" w:tplc="04090019" w:tentative="1">
+      <w:start w:val="1"/>
+      <w:numFmt w:val="lowerLetter"/>
+      <w:lvlText w:val="%5."/>
+      <w:lvlJc w:val="left"/>
+      <w:pPr>
+        <w:tabs>
+          <w:tab w:val="num" w:pos="4320"/>
+        </w:tabs>
+        <w:ind w:left="4320" w:hanging="360"/>
+      </w:pPr>
+    </w:lvl>
+    <w:lvl w:ilvl="5" w:tplc="0409001B" w:tentative="1">
+      <w:start w:val="1"/>
+      <w:numFmt w:val="lowerRoman"/>
+      <w:lvlText w:val="%6."/>
+      <w:lvlJc w:val="right"/>
+      <w:pPr>
+        <w:tabs>
+          <w:tab w:val="num" w:pos="5040"/>
+        </w:tabs>
+        <w:ind w:left="5040" w:hanging="180"/>
+      </w:pPr>
+    </w:lvl>
+    <w:lvl w:ilvl="6" w:tplc="0409000F" w:tentative="1">
+      <w:start w:val="1"/>
+      <w:numFmt w:val="decimal"/>
+      <w:lvlText w:val="%7."/>
+      <w:lvlJc w:val="left"/>
+      <w:pPr>
+        <w:tabs>
+          <w:tab w:val="num" w:pos="5760"/>
+        </w:tabs>
+        <w:ind w:left="5760" w:hanging="360"/>
+      </w:pPr>
+    </w:lvl>
+    <w:lvl w:ilvl="7" w:tplc="04090019" w:tentative="1">
+      <w:start w:val="1"/>
+      <w:numFmt w:val="lowerLetter"/>
+      <w:lvlText w:val="%8."/>
+      <w:lvlJc w:val="left"/>
+      <w:pPr>
+        <w:tabs>
+          <w:tab w:val="num" w:pos="6480"/>
+        </w:tabs>
+        <w:ind w:left="6480" w:hanging="360"/>
+      </w:pPr>
+    </w:lvl>
+    <w:lvl w:ilvl="8" w:tplc="0409001B" w:tentative="1">
+      <w:start w:val="1"/>
+      <w:numFmt w:val="lowerRoman"/>
+      <w:lvlText w:val="%9."/>
+      <w:lvlJc w:val="right"/>
+      <w:pPr>
+        <w:tabs>
+          <w:tab w:val="num" w:pos="7200"/>
+        </w:tabs>
+        <w:ind w:left="7200" w:hanging="180"/>
+      </w:pPr>
+    </w:lvl>
+  </w:abstractNum>
+  <w:abstractNum w:abstractNumId="10" w15:restartNumberingAfterBreak="0">
     <w:nsid w:val="343050AF"/>
     <w:multiLevelType w:val="hybridMultilevel"/>
     <w:tmpl w:val="1B841888"/>
@@ -4140,7 +4399,7 @@
       </w:pPr>
     </w:lvl>
   </w:abstractNum>
-  <w:abstractNum w:abstractNumId="10" w15:restartNumberingAfterBreak="0">
+  <w:abstractNum w:abstractNumId="11" w15:restartNumberingAfterBreak="0">
     <w:nsid w:val="3E7E2461"/>
     <w:multiLevelType w:val="hybridMultilevel"/>
     <w:tmpl w:val="8B7EC390"/>
@@ -4232,7 +4491,7 @@
       </w:pPr>
     </w:lvl>
   </w:abstractNum>
-  <w:abstractNum w:abstractNumId="11" w15:restartNumberingAfterBreak="0">
+  <w:abstractNum w:abstractNumId="12" w15:restartNumberingAfterBreak="0">
     <w:nsid w:val="3FDE736F"/>
     <w:multiLevelType w:val="hybridMultilevel"/>
     <w:tmpl w:val="B6347C56"/>
@@ -4345,7 +4604,7 @@
       </w:pPr>
     </w:lvl>
   </w:abstractNum>
-  <w:abstractNum w:abstractNumId="12" w15:restartNumberingAfterBreak="0">
+  <w:abstractNum w:abstractNumId="13" w15:restartNumberingAfterBreak="0">
     <w:nsid w:val="4C686698"/>
     <w:multiLevelType w:val="hybridMultilevel"/>
     <w:tmpl w:val="B6347C56"/>
@@ -4458,7 +4717,7 @@
       </w:pPr>
     </w:lvl>
   </w:abstractNum>
-  <w:abstractNum w:abstractNumId="13" w15:restartNumberingAfterBreak="0">
+  <w:abstractNum w:abstractNumId="14" w15:restartNumberingAfterBreak="0">
     <w:nsid w:val="4E490457"/>
     <w:multiLevelType w:val="hybridMultilevel"/>
     <w:tmpl w:val="1B841888"/>
@@ -4550,7 +4809,7 @@
       </w:pPr>
     </w:lvl>
   </w:abstractNum>
-  <w:abstractNum w:abstractNumId="14" w15:restartNumberingAfterBreak="0">
+  <w:abstractNum w:abstractNumId="15" w15:restartNumberingAfterBreak="0">
     <w:nsid w:val="6129266D"/>
     <w:multiLevelType w:val="hybridMultilevel"/>
     <w:tmpl w:val="F678DA26"/>
@@ -4663,7 +4922,7 @@
       </w:rPr>
     </w:lvl>
   </w:abstractNum>
-  <w:abstractNum w:abstractNumId="15" w15:restartNumberingAfterBreak="0">
+  <w:abstractNum w:abstractNumId="16" w15:restartNumberingAfterBreak="0">
     <w:nsid w:val="76E2141F"/>
     <w:multiLevelType w:val="hybridMultilevel"/>
     <w:tmpl w:val="8B7EC390"/>
@@ -4774,37 +5033,40 @@
     <w:abstractNumId w:val="1"/>
   </w:num>
   <w:num w:numId="7">
-    <w:abstractNumId w:val="12"/>
+    <w:abstractNumId w:val="13"/>
   </w:num>
   <w:num w:numId="8">
     <w:abstractNumId w:val="4"/>
   </w:num>
   <w:num w:numId="9">
-    <w:abstractNumId w:val="9"/>
+    <w:abstractNumId w:val="10"/>
   </w:num>
   <w:num w:numId="10">
-    <w:abstractNumId w:val="14"/>
+    <w:abstractNumId w:val="15"/>
   </w:num>
   <w:num w:numId="11">
-    <w:abstractNumId w:val="13"/>
+    <w:abstractNumId w:val="14"/>
   </w:num>
   <w:num w:numId="12">
     <w:abstractNumId w:val="3"/>
   </w:num>
   <w:num w:numId="13">
-    <w:abstractNumId w:val="11"/>
+    <w:abstractNumId w:val="12"/>
   </w:num>
   <w:num w:numId="14">
     <w:abstractNumId w:val="2"/>
   </w:num>
   <w:num w:numId="15">
-    <w:abstractNumId w:val="10"/>
+    <w:abstractNumId w:val="11"/>
   </w:num>
   <w:num w:numId="16">
-    <w:abstractNumId w:val="15"/>
+    <w:abstractNumId w:val="16"/>
   </w:num>
   <w:num w:numId="17">
     <w:abstractNumId w:val="7"/>
+  </w:num>
+  <w:num w:numId="18">
+    <w:abstractNumId w:val="9"/>
   </w:num>
 </w:numbering>
 </file>
@@ -5891,7 +6153,7 @@
     <w:charset w:val="00"/>
     <w:family w:val="modern"/>
     <w:pitch w:val="fixed"/>
-    <w:sig w:usb0="E0002EFF" w:usb1="C0007843" w:usb2="00000009" w:usb3="00000000" w:csb0="000001FF" w:csb1="00000000"/>
+    <w:sig w:usb0="E0002AFF" w:usb1="C0007843" w:usb2="00000009" w:usb3="00000000" w:csb0="000001FF" w:csb1="00000000"/>
   </w:font>
   <w:font w:name="Wingdings">
     <w:panose1 w:val="05000000000000000000"/>
@@ -5905,7 +6167,7 @@
     <w:charset w:val="00"/>
     <w:family w:val="swiss"/>
     <w:pitch w:val="variable"/>
-    <w:sig w:usb0="E0002EFF" w:usb1="C0007843" w:usb2="00000009" w:usb3="00000000" w:csb0="000001FF" w:csb1="00000000"/>
+    <w:sig w:usb0="E0002AFF" w:usb1="C0007843" w:usb2="00000009" w:usb3="00000000" w:csb0="000001FF" w:csb1="00000000"/>
   </w:font>
   <w:font w:name="Tahoma">
     <w:panose1 w:val="020B0604030504040204"/>
@@ -5915,7 +6177,7 @@
     <w:sig w:usb0="E1002EFF" w:usb1="C000605B" w:usb2="00000029" w:usb3="00000000" w:csb0="000101FF" w:csb1="00000000"/>
   </w:font>
   <w:font w:name="Helvetica">
-    <w:panose1 w:val="020B0504020202020204"/>
+    <w:panose1 w:val="020B0604020202020204"/>
     <w:charset w:val="00"/>
     <w:family w:val="swiss"/>
     <w:notTrueType/>
@@ -6725,7 +6987,7 @@
 </file>
 
 <file path=customXml/itemProps1.xml><?xml version="1.0" encoding="utf-8"?>
-<ds:datastoreItem xmlns:ds="http://schemas.openxmlformats.org/officeDocument/2006/customXml" ds:itemID="{998F4118-C438-4C88-A8AD-B40F77969C80}">
+<ds:datastoreItem xmlns:ds="http://schemas.openxmlformats.org/officeDocument/2006/customXml" ds:itemID="{AB37474C-AE92-4CA6-A382-F0B64E0229F1}">
   <ds:schemaRefs>
     <ds:schemaRef ds:uri="http://schemas.openxmlformats.org/officeDocument/2006/bibliography"/>
   </ds:schemaRefs>

</xml_diff>